<commit_message>
Updated SDD with activity diagram 1, cleaned repo
</commit_message>
<xml_diff>
--- a/CS320-FinalProject-SDD-Draft1.0.docx
+++ b/CS320-FinalProject-SDD-Draft1.0.docx
@@ -1,6 +1,6 @@
 
 <file path=word/document.xml><?xml version="1.0" encoding="utf-8"?>
-<w:document xmlns:wpc="http://schemas.microsoft.com/office/word/2010/wordprocessingCanvas" xmlns:cx="http://schemas.microsoft.com/office/drawing/2014/chartex" xmlns:cx1="http://schemas.microsoft.com/office/drawing/2015/9/8/chartex" xmlns:cx2="http://schemas.microsoft.com/office/drawing/2015/10/21/chartex" xmlns:cx3="http://schemas.microsoft.com/office/drawing/2016/5/9/chartex" xmlns:cx4="http://schemas.microsoft.com/office/drawing/2016/5/10/chartex" xmlns:cx5="http://schemas.microsoft.com/office/drawing/2016/5/11/chartex" xmlns:cx6="http://schemas.microsoft.com/office/drawing/2016/5/12/chartex" xmlns:cx7="http://schemas.microsoft.com/office/drawing/2016/5/13/chartex" xmlns:cx8="http://schemas.microsoft.com/office/drawing/2016/5/14/chartex" xmlns:mc="http://schemas.openxmlformats.org/markup-compatibility/2006" xmlns:aink="http://schemas.microsoft.com/office/drawing/2016/ink" xmlns:am3d="http://schemas.microsoft.com/office/drawing/2017/model3d" xmlns:o="urn:schemas-microsoft-com:office:office" xmlns:r="http://schemas.openxmlformats.org/officeDocument/2006/relationships" xmlns:m="http://schemas.openxmlformats.org/officeDocument/2006/math" xmlns:v="urn:schemas-microsoft-com:vml" xmlns:wp14="http://schemas.microsoft.com/office/word/2010/wordprocessingDrawing" xmlns:wp="http://schemas.openxmlformats.org/drawingml/2006/wordprocessingDrawing" xmlns:w10="urn:schemas-microsoft-com:office:word" xmlns:w="http://schemas.openxmlformats.org/wordprocessingml/2006/main" xmlns:w14="http://schemas.microsoft.com/office/word/2010/wordml" xmlns:w15="http://schemas.microsoft.com/office/word/2012/wordml" xmlns:w16cid="http://schemas.microsoft.com/office/word/2016/wordml/cid" xmlns:w16se="http://schemas.microsoft.com/office/word/2015/wordml/symex" xmlns:wpg="http://schemas.microsoft.com/office/word/2010/wordprocessingGroup" xmlns:wpi="http://schemas.microsoft.com/office/word/2010/wordprocessingInk" xmlns:wne="http://schemas.microsoft.com/office/word/2006/wordml" xmlns:wps="http://schemas.microsoft.com/office/word/2010/wordprocessingShape" mc:Ignorable="w14 w15 w16se w16cid wp14">
+<w:document xmlns:wpc="http://schemas.microsoft.com/office/word/2010/wordprocessingCanvas" xmlns:cx="http://schemas.microsoft.com/office/drawing/2014/chartex" xmlns:cx1="http://schemas.microsoft.com/office/drawing/2015/9/8/chartex" xmlns:mc="http://schemas.openxmlformats.org/markup-compatibility/2006" xmlns:o="urn:schemas-microsoft-com:office:office" xmlns:r="http://schemas.openxmlformats.org/officeDocument/2006/relationships" xmlns:m="http://schemas.openxmlformats.org/officeDocument/2006/math" xmlns:v="urn:schemas-microsoft-com:vml" xmlns:wp14="http://schemas.microsoft.com/office/word/2010/wordprocessingDrawing" xmlns:wp="http://schemas.openxmlformats.org/drawingml/2006/wordprocessingDrawing" xmlns:w10="urn:schemas-microsoft-com:office:word" xmlns:w="http://schemas.openxmlformats.org/wordprocessingml/2006/main" xmlns:w14="http://schemas.microsoft.com/office/word/2010/wordml" xmlns:w15="http://schemas.microsoft.com/office/word/2012/wordml" xmlns:w16se="http://schemas.microsoft.com/office/word/2015/wordml/symex" xmlns:wpg="http://schemas.microsoft.com/office/word/2010/wordprocessingGroup" xmlns:wpi="http://schemas.microsoft.com/office/word/2010/wordprocessingInk" xmlns:wne="http://schemas.microsoft.com/office/word/2006/wordml" xmlns:wps="http://schemas.microsoft.com/office/word/2010/wordprocessingShape" mc:Ignorable="w14 w15 w16se wp14">
   <w:body>
     <w:p>
       <w:pPr>
@@ -68,8 +68,69 @@
     <w:p>
       <w:pPr>
         <w:rPr>
-          <w:b/>
-          <w:sz w:val="32"/>
+          <w:sz w:val="20"/>
+          <w:szCs w:val="32"/>
+        </w:rPr>
+      </w:pPr>
+      <w:r>
+        <w:rPr>
+          <w:sz w:val="20"/>
+          <w:szCs w:val="32"/>
+        </w:rPr>
+        <w:t xml:space="preserve">Activity Diagram 1- Models Use Case: </w:t>
+      </w:r>
+      <w:r>
+        <w:rPr>
+          <w:sz w:val="20"/>
+          <w:szCs w:val="32"/>
+        </w:rPr>
+        <w:t>Create a Project (from landing page, or with button on main timeline page)</w:t>
+      </w:r>
+    </w:p>
+    <w:p>
+      <w:pPr>
+        <w:rPr>
+          <w:b/>
+          <w:sz w:val="32"/>
+          <w:szCs w:val="32"/>
+        </w:rPr>
+      </w:pPr>
+      <w:r>
+        <w:rPr>
+          <w:b/>
+          <w:sz w:val="32"/>
+          <w:szCs w:val="32"/>
+        </w:rPr>
+        <w:pict w14:anchorId="66F7B217">
+          <v:shapetype id="_x0000_t75" coordsize="21600,21600" o:spt="75" o:preferrelative="t" path="m@4@5l@4@11@9@11@9@5xe" filled="f" stroked="f">
+            <v:stroke joinstyle="miter"/>
+            <v:formulas>
+              <v:f eqn="if lineDrawn pixelLineWidth 0"/>
+              <v:f eqn="sum @0 1 0"/>
+              <v:f eqn="sum 0 0 @1"/>
+              <v:f eqn="prod @2 1 2"/>
+              <v:f eqn="prod @3 21600 pixelWidth"/>
+              <v:f eqn="prod @3 21600 pixelHeight"/>
+              <v:f eqn="sum @0 0 1"/>
+              <v:f eqn="prod @6 1 2"/>
+              <v:f eqn="prod @7 21600 pixelWidth"/>
+              <v:f eqn="sum @8 21600 0"/>
+              <v:f eqn="prod @7 21600 pixelHeight"/>
+              <v:f eqn="sum @10 21600 0"/>
+            </v:formulas>
+            <v:path o:extrusionok="f" gradientshapeok="t" o:connecttype="rect"/>
+            <o:lock v:ext="edit" aspectratio="t"/>
+          </v:shapetype>
+          <v:shape id="_x0000_i1027" type="#_x0000_t75" style="width:468pt;height:237pt">
+            <v:imagedata r:id="rId4" o:title="Activity_diagram1"/>
+          </v:shape>
+        </w:pict>
+      </w:r>
+    </w:p>
+    <w:p>
+      <w:pPr>
+        <w:rPr>
+          <w:sz w:val="20"/>
           <w:szCs w:val="32"/>
         </w:rPr>
       </w:pPr>
@@ -108,6 +169,7 @@
           <w:sz w:val="32"/>
           <w:szCs w:val="32"/>
         </w:rPr>
+        <w:lastRenderedPageBreak/>
         <w:drawing>
           <wp:inline distT="0" distB="0" distL="0" distR="0" wp14:anchorId="0C8EAAC5" wp14:editId="2083C2DF">
             <wp:extent cx="5943600" cy="3134360"/>
@@ -124,7 +186,7 @@
                     <pic:cNvPicPr/>
                   </pic:nvPicPr>
                   <pic:blipFill>
-                    <a:blip r:embed="rId4">
+                    <a:blip r:embed="rId5">
                       <a:extLst>
                         <a:ext uri="{28A0092B-C50C-407E-A947-70E740481C1C}">
                           <a14:useLocalDpi xmlns:a14="http://schemas.microsoft.com/office/drawing/2010/main" val="0"/>
@@ -179,7 +241,7 @@
 </file>
 
 <file path=word/styles.xml><?xml version="1.0" encoding="utf-8"?>
-<w:styles xmlns:mc="http://schemas.openxmlformats.org/markup-compatibility/2006" xmlns:r="http://schemas.openxmlformats.org/officeDocument/2006/relationships" xmlns:w="http://schemas.openxmlformats.org/wordprocessingml/2006/main" xmlns:w14="http://schemas.microsoft.com/office/word/2010/wordml" xmlns:w15="http://schemas.microsoft.com/office/word/2012/wordml" xmlns:w16cid="http://schemas.microsoft.com/office/word/2016/wordml/cid" xmlns:w16se="http://schemas.microsoft.com/office/word/2015/wordml/symex" mc:Ignorable="w14 w15 w16se w16cid">
+<w:styles xmlns:mc="http://schemas.openxmlformats.org/markup-compatibility/2006" xmlns:r="http://schemas.openxmlformats.org/officeDocument/2006/relationships" xmlns:w="http://schemas.openxmlformats.org/wordprocessingml/2006/main" xmlns:w14="http://schemas.microsoft.com/office/word/2010/wordml" xmlns:w15="http://schemas.microsoft.com/office/word/2012/wordml" xmlns:w16se="http://schemas.microsoft.com/office/word/2015/wordml/symex" mc:Ignorable="w14 w15 w16se">
   <w:docDefaults>
     <w:rPrDefault>
       <w:rPr>
@@ -195,7 +257,7 @@
       </w:pPr>
     </w:pPrDefault>
   </w:docDefaults>
-  <w:latentStyles w:defLockedState="0" w:defUIPriority="99" w:defSemiHidden="0" w:defUnhideWhenUsed="0" w:defQFormat="0" w:count="375">
+  <w:latentStyles w:defLockedState="0" w:defUIPriority="99" w:defSemiHidden="0" w:defUnhideWhenUsed="0" w:defQFormat="0" w:count="371">
     <w:lsdException w:name="Normal" w:uiPriority="0" w:qFormat="1"/>
     <w:lsdException w:name="heading 1" w:uiPriority="9" w:qFormat="1"/>
     <w:lsdException w:name="heading 2" w:semiHidden="1" w:uiPriority="9" w:unhideWhenUsed="1" w:qFormat="1"/>
@@ -567,10 +629,6 @@
     <w:lsdException w:name="List Table 5 Dark Accent 6" w:uiPriority="50"/>
     <w:lsdException w:name="List Table 6 Colorful Accent 6" w:uiPriority="51"/>
     <w:lsdException w:name="List Table 7 Colorful Accent 6" w:uiPriority="52"/>
-    <w:lsdException w:name="Mention" w:semiHidden="1" w:unhideWhenUsed="1"/>
-    <w:lsdException w:name="Smart Hyperlink" w:semiHidden="1" w:unhideWhenUsed="1"/>
-    <w:lsdException w:name="Hashtag" w:semiHidden="1" w:unhideWhenUsed="1"/>
-    <w:lsdException w:name="Unresolved Mention" w:semiHidden="1" w:unhideWhenUsed="1"/>
   </w:latentStyles>
   <w:style w:type="paragraph" w:default="1" w:styleId="Normal">
     <w:name w:val="Normal"/>

</xml_diff>

<commit_message>
Finished and included Activity Diagram 2
Into SDD
</commit_message>
<xml_diff>
--- a/CS320-FinalProject-SDD-Draft1.0.docx
+++ b/CS320-FinalProject-SDD-Draft1.0.docx
@@ -134,8 +134,62 @@
           <w:szCs w:val="32"/>
         </w:rPr>
       </w:pPr>
+      <w:r>
+        <w:rPr>
+          <w:sz w:val="20"/>
+          <w:szCs w:val="32"/>
+        </w:rPr>
+        <w:lastRenderedPageBreak/>
+        <w:t>Activity Diagram 2</w:t>
+      </w:r>
+      <w:r>
+        <w:rPr>
+          <w:sz w:val="20"/>
+          <w:szCs w:val="32"/>
+        </w:rPr>
+        <w:t xml:space="preserve">- Models Use Case: </w:t>
+      </w:r>
+      <w:r>
+        <w:rPr>
+          <w:sz w:val="20"/>
+          <w:szCs w:val="32"/>
+        </w:rPr>
+        <w:t>Edit</w:t>
+      </w:r>
+      <w:r>
+        <w:rPr>
+          <w:sz w:val="20"/>
+          <w:szCs w:val="32"/>
+        </w:rPr>
+        <w:t xml:space="preserve"> a Project (</w:t>
+      </w:r>
+      <w:r>
+        <w:rPr>
+          <w:sz w:val="20"/>
+          <w:szCs w:val="32"/>
+        </w:rPr>
+        <w:t>Bulk of operations within timeline page</w:t>
+      </w:r>
+      <w:r>
+        <w:rPr>
+          <w:sz w:val="20"/>
+          <w:szCs w:val="32"/>
+        </w:rPr>
+        <w:t>)</w:t>
+      </w:r>
       <w:bookmarkStart w:id="0" w:name="_GoBack"/>
       <w:bookmarkEnd w:id="0"/>
+      <w:r>
+        <w:rPr>
+          <w:sz w:val="20"/>
+          <w:szCs w:val="32"/>
+        </w:rPr>
+        <w:pict w14:anchorId="31177F06">
+          <v:shape id="_x0000_i1029" type="#_x0000_t75" style="width:467.5pt;height:463pt">
+            <v:imagedata r:id="rId5" o:title="Activity_Diagram2"/>
+          </v:shape>
+        </w:pict>
+      </w:r>
     </w:p>
     <w:p>
       <w:pPr>
@@ -186,7 +240,7 @@
                     <pic:cNvPicPr/>
                   </pic:nvPicPr>
                   <pic:blipFill>
-                    <a:blip r:embed="rId5">
+                    <a:blip r:embed="rId6">
                       <a:extLst>
                         <a:ext uri="{28A0092B-C50C-407E-A947-70E740481C1C}">
                           <a14:useLocalDpi xmlns:a14="http://schemas.microsoft.com/office/drawing/2010/main" val="0"/>

</xml_diff>

<commit_message>
Edited Activity Diagram 2
</commit_message>
<xml_diff>
--- a/CS320-FinalProject-SDD-Draft1.0.docx
+++ b/CS320-FinalProject-SDD-Draft1.0.docx
@@ -177,19 +177,19 @@
         </w:rPr>
         <w:t>)</w:t>
       </w:r>
-      <w:bookmarkStart w:id="0" w:name="_GoBack"/>
-      <w:bookmarkEnd w:id="0"/>
       <w:r>
         <w:rPr>
           <w:sz w:val="20"/>
           <w:szCs w:val="32"/>
         </w:rPr>
-        <w:pict w14:anchorId="31177F06">
-          <v:shape id="_x0000_i1029" type="#_x0000_t75" style="width:467.5pt;height:463pt">
+        <w:pict w14:anchorId="2F654912">
+          <v:shape id="_x0000_i1031" type="#_x0000_t75" style="width:467.5pt;height:500.5pt">
             <v:imagedata r:id="rId5" o:title="Activity_Diagram2"/>
           </v:shape>
         </w:pict>
       </w:r>
+      <w:bookmarkStart w:id="0" w:name="_GoBack"/>
+      <w:bookmarkEnd w:id="0"/>
     </w:p>
     <w:p>
       <w:pPr>

</xml_diff>

<commit_message>
Finished Activity Diagram 3
All activity diagrams done
</commit_message>
<xml_diff>
--- a/CS320-FinalProject-SDD-Draft1.0.docx
+++ b/CS320-FinalProject-SDD-Draft1.0.docx
@@ -121,8 +121,8 @@
             <v:path o:extrusionok="f" gradientshapeok="t" o:connecttype="rect"/>
             <o:lock v:ext="edit" aspectratio="t"/>
           </v:shapetype>
-          <v:shape id="_x0000_i1027" type="#_x0000_t75" style="width:468pt;height:237pt">
-            <v:imagedata r:id="rId4" o:title="Activity_diagram1"/>
+          <v:shape id="_x0000_i1027" type="#_x0000_t75" style="width:467.45pt;height:237.5pt">
+            <v:imagedata r:id="rId5" o:title="Activity_diagram1"/>
           </v:shape>
         </w:pict>
       </w:r>
@@ -134,6 +134,94 @@
           <w:szCs w:val="32"/>
         </w:rPr>
       </w:pPr>
+    </w:p>
+    <w:p>
+      <w:pPr>
+        <w:rPr>
+          <w:sz w:val="20"/>
+          <w:szCs w:val="32"/>
+        </w:rPr>
+      </w:pPr>
+    </w:p>
+    <w:p>
+      <w:pPr>
+        <w:rPr>
+          <w:sz w:val="20"/>
+          <w:szCs w:val="32"/>
+        </w:rPr>
+      </w:pPr>
+    </w:p>
+    <w:p>
+      <w:pPr>
+        <w:rPr>
+          <w:sz w:val="20"/>
+          <w:szCs w:val="32"/>
+        </w:rPr>
+      </w:pPr>
+    </w:p>
+    <w:p>
+      <w:pPr>
+        <w:rPr>
+          <w:sz w:val="20"/>
+          <w:szCs w:val="32"/>
+        </w:rPr>
+      </w:pPr>
+    </w:p>
+    <w:p>
+      <w:pPr>
+        <w:rPr>
+          <w:sz w:val="20"/>
+          <w:szCs w:val="32"/>
+        </w:rPr>
+      </w:pPr>
+    </w:p>
+    <w:p>
+      <w:pPr>
+        <w:rPr>
+          <w:sz w:val="20"/>
+          <w:szCs w:val="32"/>
+        </w:rPr>
+      </w:pPr>
+    </w:p>
+    <w:p>
+      <w:pPr>
+        <w:rPr>
+          <w:sz w:val="20"/>
+          <w:szCs w:val="32"/>
+        </w:rPr>
+      </w:pPr>
+    </w:p>
+    <w:p>
+      <w:pPr>
+        <w:rPr>
+          <w:sz w:val="20"/>
+          <w:szCs w:val="32"/>
+        </w:rPr>
+      </w:pPr>
+    </w:p>
+    <w:p>
+      <w:pPr>
+        <w:rPr>
+          <w:sz w:val="20"/>
+          <w:szCs w:val="32"/>
+        </w:rPr>
+      </w:pPr>
+    </w:p>
+    <w:p>
+      <w:pPr>
+        <w:rPr>
+          <w:sz w:val="20"/>
+          <w:szCs w:val="32"/>
+        </w:rPr>
+      </w:pPr>
+    </w:p>
+    <w:p>
+      <w:pPr>
+        <w:rPr>
+          <w:sz w:val="20"/>
+          <w:szCs w:val="32"/>
+        </w:rPr>
+      </w:pPr>
       <w:r>
         <w:rPr>
           <w:sz w:val="20"/>
@@ -170,6 +258,7 @@
         </w:rPr>
         <w:t>Bulk of operations within timeline page</w:t>
       </w:r>
+      <w:proofErr w:type="gramStart"/>
       <w:r>
         <w:rPr>
           <w:sz w:val="20"/>
@@ -177,19 +266,74 @@
         </w:rPr>
         <w:t>)</w:t>
       </w:r>
+      <w:proofErr w:type="gramEnd"/>
       <w:r>
         <w:rPr>
           <w:sz w:val="20"/>
           <w:szCs w:val="32"/>
         </w:rPr>
         <w:pict w14:anchorId="2F654912">
-          <v:shape id="_x0000_i1031" type="#_x0000_t75" style="width:467.5pt;height:500.5pt">
-            <v:imagedata r:id="rId5" o:title="Activity_Diagram2"/>
+          <v:shape id="_x0000_i1037" type="#_x0000_t75" style="width:467.45pt;height:500.8pt">
+            <v:imagedata r:id="rId6" o:title="Activity_Diagram2"/>
           </v:shape>
         </w:pict>
       </w:r>
+      <w:r>
+        <w:rPr>
+          <w:sz w:val="20"/>
+          <w:szCs w:val="32"/>
+        </w:rPr>
+        <w:lastRenderedPageBreak/>
+        <w:t xml:space="preserve">Activity Diagram 3- </w:t>
+      </w:r>
+      <w:r>
+        <w:rPr>
+          <w:sz w:val="20"/>
+          <w:szCs w:val="32"/>
+        </w:rPr>
+        <w:t xml:space="preserve">Models Use Case: </w:t>
+      </w:r>
+      <w:r>
+        <w:rPr>
+          <w:sz w:val="20"/>
+          <w:szCs w:val="32"/>
+        </w:rPr>
+        <w:t>Export</w:t>
+      </w:r>
+      <w:r>
+        <w:rPr>
+          <w:sz w:val="20"/>
+          <w:szCs w:val="32"/>
+        </w:rPr>
+        <w:t xml:space="preserve"> a Project (</w:t>
+      </w:r>
+      <w:r>
+        <w:rPr>
+          <w:sz w:val="20"/>
+          <w:szCs w:val="32"/>
+        </w:rPr>
+        <w:t>Spawned from timeline page, opens a popup window</w:t>
+      </w:r>
       <w:bookmarkStart w:id="0" w:name="_GoBack"/>
       <w:bookmarkEnd w:id="0"/>
+      <w:r>
+        <w:rPr>
+          <w:sz w:val="20"/>
+          <w:szCs w:val="32"/>
+        </w:rPr>
+        <w:t>)</w:t>
+      </w:r>
+      <w:r>
+        <w:rPr>
+          <w:sz w:val="20"/>
+          <w:szCs w:val="32"/>
+        </w:rPr>
+        <w:pict w14:anchorId="3E2C66F8">
+          <v:shape id="_x0000_i1034" type="#_x0000_t75" style="width:467.45pt;height:219.2pt">
+            <v:imagedata r:id="rId7" o:title="Activity_diagram3"/>
+          </v:shape>
+        </w:pict>
+      </w:r>
     </w:p>
     <w:p>
       <w:pPr>
@@ -223,7 +367,6 @@
           <w:sz w:val="32"/>
           <w:szCs w:val="32"/>
         </w:rPr>
-        <w:lastRenderedPageBreak/>
         <w:drawing>
           <wp:inline distT="0" distB="0" distL="0" distR="0" wp14:anchorId="0C8EAAC5" wp14:editId="2083C2DF">
             <wp:extent cx="5943600" cy="3134360"/>
@@ -240,7 +383,7 @@
                     <pic:cNvPicPr/>
                   </pic:nvPicPr>
                   <pic:blipFill>
-                    <a:blip r:embed="rId6">
+                    <a:blip r:embed="rId8">
                       <a:extLst>
                         <a:ext uri="{28A0092B-C50C-407E-A947-70E740481C1C}">
                           <a14:useLocalDpi xmlns:a14="http://schemas.microsoft.com/office/drawing/2010/main" val="0"/>
@@ -1011,4 +1154,16 @@
     </a:ext>
   </a:extLst>
 </a:theme>
+</file>
+
+<file path=customXml/item1.xml><?xml version="1.0" encoding="utf-8"?>
+<b:Sources xmlns:b="http://schemas.openxmlformats.org/officeDocument/2006/bibliography" xmlns="http://schemas.openxmlformats.org/officeDocument/2006/bibliography" SelectedStyle="\APASixthEditionOfficeOnline.xsl" StyleName="APA" Version="6"/>
+</file>
+
+<file path=customXml/itemProps1.xml><?xml version="1.0" encoding="utf-8"?>
+<ds:datastoreItem xmlns:ds="http://schemas.openxmlformats.org/officeDocument/2006/customXml" ds:itemID="{F0048D32-E89C-4F98-9630-E07A79CDBA3D}">
+  <ds:schemaRefs>
+    <ds:schemaRef ds:uri="http://schemas.openxmlformats.org/officeDocument/2006/bibliography"/>
+  </ds:schemaRefs>
+</ds:datastoreItem>
 </file>
</xml_diff>